<commit_message>
Fixed some buggs of user
</commit_message>
<xml_diff>
--- a/Documentation/FE_2.0.docx
+++ b/Documentation/FE_2.0.docx
@@ -330,7 +330,7 @@
           <w:footerReference w:type="default" r:id="rId10"/>
           <w:footerReference w:type="first" r:id="rId11"/>
           <w:pgSz w:w="11904" w:h="16836"/>
-          <w:pgMar w:top="1440" w:right="1440" w:bottom="1440" w:left="1442" w:header="720" w:footer="720" w:gutter="0"/>
+          <w:pgMar w:top="1440" w:right="1440" w:bottom="1440" w:left="2160" w:header="720" w:footer="720" w:gutter="0"/>
           <w:cols w:space="720"/>
         </w:sectPr>
       </w:pPr>
@@ -548,7 +548,19 @@
         <w:ind w:left="-5" w:right="132"/>
       </w:pPr>
       <w:r>
-        <w:t xml:space="preserve">We would like to express our gratitude towards our Department of Electronics and Computer Engineering for providing us with the opportunity to explore and implement the knowledge of programming in this project. Not just with the exploration and implementation of the programs, the project was also helpful for us to collaborate as a team and serve as a way to showcase our creativity. All the project members did a lot of work in learning and contributing towards the project. We tried our best to resolve all the problems we faced and in the journey we ended up learning more than ever. It was a pleasure doing this project and we would like to acknowledge the equal contributions of every individuals for the project </w:t>
+        <w:t xml:space="preserve">We would like to express our gratitude towards our Department of Electronics and Computer Engineering for providing us with the opportunity to explore and implement the knowledge of programming in this project. Not just with the exploration and implementation of the programs, the project was also helpful for us to collaborate as a team and serve as a way to showcase our creativity. All the project members did a lot of work in learning and contributing towards the project. We tried our best to resolve all the problems we faced </w:t>
+      </w:r>
+      <w:r>
+        <w:t>and, in the journey,</w:t>
+      </w:r>
+      <w:r>
+        <w:t xml:space="preserve"> we ended up learning more than ever. It was a pleasure doing this project and we would like to acknowledge the equal contributions of every </w:t>
+      </w:r>
+      <w:r>
+        <w:t>individual</w:t>
+      </w:r>
+      <w:r>
+        <w:t xml:space="preserve"> for the project </w:t>
       </w:r>
     </w:p>
     <w:p>
@@ -4768,7 +4780,7 @@
           <w:footerReference w:type="default" r:id="rId13"/>
           <w:footerReference w:type="first" r:id="rId14"/>
           <w:pgSz w:w="11904" w:h="16836"/>
-          <w:pgMar w:top="1011" w:right="1428" w:bottom="1533" w:left="1442" w:header="720" w:footer="729" w:gutter="0"/>
+          <w:pgMar w:top="1440" w:right="1440" w:bottom="1440" w:left="2160" w:header="720" w:footer="729" w:gutter="0"/>
           <w:pgNumType w:fmt="lowerRoman" w:start="1"/>
           <w:cols w:space="720"/>
         </w:sectPr>
@@ -4884,11 +4896,9 @@
       <w:r>
         <w:t xml:space="preserve">When we first created "Formula </w:t>
       </w:r>
-      <w:proofErr w:type="spellStart"/>
-      <w:r>
-        <w:t>Encylopedia</w:t>
-      </w:r>
-      <w:proofErr w:type="spellEnd"/>
+      <w:r>
+        <w:t>Encyclopedia</w:t>
+      </w:r>
       <w:r>
         <w:t>," it was riddled with bugs and had an entirely CUI-based user interface, so we decided to change it and create a GUI using the same ideas but a different methodology. We first investigated a wide range of potential Frameworks that were on the market and ultimately chose to work with QT because it had a simpler user interface and made it simpler for us to develop a GUI-based program than other Frameworks that were on the market. By giving them easy access to the necessary formulas of their choice, this app will help students enjoy the task of solving problems.</w:t>
       </w:r>
@@ -4923,6 +4933,7 @@
       </w:pPr>
       <w:bookmarkStart w:id="11" w:name="_Toc120355777"/>
       <w:r>
+        <w:lastRenderedPageBreak/>
         <w:t>Objectives</w:t>
       </w:r>
       <w:bookmarkEnd w:id="11"/>
@@ -4997,7 +5008,6 @@
       </w:pPr>
       <w:bookmarkStart w:id="12" w:name="_Toc120355778"/>
       <w:r>
-        <w:lastRenderedPageBreak/>
         <w:t>LITERATURE REVIEW</w:t>
       </w:r>
       <w:bookmarkEnd w:id="12"/>
@@ -5155,6 +5165,7 @@
       </w:pPr>
       <w:bookmarkStart w:id="14" w:name="_Toc120355780"/>
       <w:r>
+        <w:lastRenderedPageBreak/>
         <w:t xml:space="preserve">QT </w:t>
       </w:r>
       <w:r>
@@ -5223,11 +5234,7 @@
         <w:ind w:left="-5" w:right="1438"/>
       </w:pPr>
       <w:r>
-        <w:t xml:space="preserve">A command button is offered by the QPushButton widget. The push button, often known as a command button, is arguably the widget that is used the most frequently in graphical user </w:t>
-      </w:r>
-      <w:r>
-        <w:lastRenderedPageBreak/>
-        <w:t xml:space="preserve">interfaces. To instruct the computer to carry out a task or provide an answer, press (click) a button. OK, Apply, Cancel, Close, </w:t>
+        <w:t xml:space="preserve">A command button is offered by the QPushButton widget. The push button, often known as a command button, is arguably the widget that is used the most frequently in graphical user interfaces. To instruct the computer to carry out a task or provide an answer, press (click) a button. OK, Apply, Cancel, Close, </w:t>
       </w:r>
       <w:r>
         <w:t>yes</w:t>
@@ -5346,6 +5353,7 @@
       <w:bookmarkStart w:id="18" w:name="_Toc120355784"/>
       <w:proofErr w:type="spellStart"/>
       <w:r>
+        <w:lastRenderedPageBreak/>
         <w:t>Q</w:t>
       </w:r>
       <w:r>
@@ -5472,7 +5480,6 @@
       <w:bookmarkStart w:id="21" w:name="_Toc120114264"/>
       <w:bookmarkStart w:id="22" w:name="_Hlk120363354"/>
       <w:r>
-        <w:lastRenderedPageBreak/>
         <w:t>METHODOLOGY</w:t>
       </w:r>
       <w:bookmarkEnd w:id="21"/>
@@ -5564,6 +5571,7 @@
         <w:ind w:hanging="360"/>
       </w:pPr>
       <w:r>
+        <w:lastRenderedPageBreak/>
         <w:t>Applied Mechanics</w:t>
       </w:r>
     </w:p>
@@ -5609,10 +5617,18 @@
         <w:ind w:left="-5" w:right="1424"/>
       </w:pPr>
       <w:r>
-        <w:t xml:space="preserve">At first, we render a window using inbuilt class QDialog of QT library. A window is created and opened directly when the login button on homepage is clicked. A top pane with the project name and logo was added using QWidget and </w:t>
+        <w:t xml:space="preserve">At first, we render a window using inbuilt class QDialog of QT library. A window is created and opened directly when the login button on homepage is clicked. A top pane with the project name and logo was added using </w:t>
       </w:r>
       <w:proofErr w:type="spellStart"/>
       <w:r>
+        <w:t>QWidget</w:t>
+      </w:r>
+      <w:proofErr w:type="spellEnd"/>
+      <w:r>
+        <w:t xml:space="preserve"> and </w:t>
+      </w:r>
+      <w:proofErr w:type="spellStart"/>
+      <w:r>
         <w:t>QLabel</w:t>
       </w:r>
       <w:proofErr w:type="spellEnd"/>
@@ -5625,7 +5641,13 @@
       </w:r>
       <w:proofErr w:type="spellEnd"/>
       <w:r>
-        <w:t xml:space="preserve"> class object was added for creating the login section of the UI. At first a QComboBox class object was added to select the type of user logging in. Then, two QLineEdit class objects were used to enter the username and password. A QPushButton class object was used as the login button which would connect to a MySQL database and match the credentials with the user entered values and login and render a new window according to the user type(Admin, User, Guest) if the match is successful.</w:t>
+        <w:t xml:space="preserve"> class object was added for creating the login section of the UI. At first a QComboBox class object was added to select the type of user logging in. Then, two QLineEdit class objects were used to enter the username and password. A QPushButton class object was used as the login button which would connect to a MySQL database and match the credentials with the user entered values and login and render a new window according to the user </w:t>
+      </w:r>
+      <w:r>
+        <w:t>type (</w:t>
+      </w:r>
+      <w:r>
+        <w:t>Admin, User, Guest) if the match is successful.</w:t>
       </w:r>
     </w:p>
     <w:p>
@@ -5656,7 +5678,6 @@
         <w:ind w:right="1424"/>
       </w:pPr>
       <w:r>
-        <w:lastRenderedPageBreak/>
         <w:t>Register a User</w:t>
       </w:r>
     </w:p>
@@ -5694,6 +5715,7 @@
         <w:ind w:right="1424"/>
       </w:pPr>
       <w:r>
+        <w:lastRenderedPageBreak/>
         <w:t>Clicking each of these buttons renders a new QStackedWidget class objects and create a new page according to the button clicked and perform the user management operation.</w:t>
       </w:r>
     </w:p>
@@ -5832,7 +5854,13 @@
         <w:ind w:left="-5" w:right="1424"/>
       </w:pPr>
       <w:r>
-        <w:t>The Guest Mode window consists of two QPushButton class object which offers users to get a preview of limited number of formulas. To access the entire database they have to be registered by an admin as a user.</w:t>
+        <w:t xml:space="preserve">The Guest Mode window consists of two QPushButton class object which offers users to get a preview of limited number of formulas. To access the entire </w:t>
+      </w:r>
+      <w:r>
+        <w:t>database,</w:t>
+      </w:r>
+      <w:r>
+        <w:t xml:space="preserve"> they have to be registered by an admin as a user.</w:t>
       </w:r>
       <w:r>
         <w:softHyphen/>
@@ -6046,6 +6074,7 @@
         <w:jc w:val="center"/>
       </w:pPr>
       <w:r>
+        <w:lastRenderedPageBreak/>
         <w:t xml:space="preserve">Figure 4-1: Block Diagram </w:t>
       </w:r>
     </w:p>
@@ -6057,7 +6086,6 @@
       </w:pPr>
       <w:bookmarkStart w:id="28" w:name="_Toc120355798"/>
       <w:r>
-        <w:lastRenderedPageBreak/>
         <w:t>Data Flow Diagram</w:t>
       </w:r>
       <w:bookmarkEnd w:id="28"/>
@@ -6317,8 +6345,8 @@
     </w:p>
     <w:p>
       <w:pPr>
-        <w:spacing w:after="462"/>
-        <w:ind w:left="-5"/>
+        <w:spacing w:line="357" w:lineRule="auto"/>
+        <w:ind w:left="-5" w:right="1444"/>
       </w:pPr>
       <w:r>
         <w:t>This is the homepage for our project the “Formula Encyclopedia</w:t>
@@ -6328,45 +6356,46 @@
       </w:r>
       <w:r>
         <w:t xml:space="preserve">”. </w:t>
-      </w:r>
-    </w:p>
-    <w:p>
-      <w:pPr>
-        <w:spacing w:after="343" w:line="363" w:lineRule="auto"/>
-        <w:ind w:left="-5" w:right="1183"/>
-      </w:pPr>
-      <w:r>
-        <w:t xml:space="preserve">You can </w:t>
-      </w:r>
-      <w:r>
-        <w:t>look up</w:t>
-      </w:r>
-      <w:r>
-        <w:t xml:space="preserve"> for the formulae as per your need by selecting different options as shown below in the snippet. </w:t>
       </w:r>
     </w:p>
     <w:p>
       <w:pPr>
         <w:spacing w:after="420" w:line="259" w:lineRule="auto"/>
         <w:ind w:left="-1" w:right="1363"/>
-        <w:jc w:val="right"/>
+        <w:jc w:val="center"/>
       </w:pPr>
       <w:r>
         <w:rPr>
           <w:noProof/>
         </w:rPr>
         <w:drawing>
-          <wp:inline distT="0" distB="0" distL="0" distR="0" wp14:anchorId="34726E57" wp14:editId="24FFD793">
-            <wp:extent cx="5732145" cy="3376295"/>
-            <wp:effectExtent l="0" t="0" r="0" b="0"/>
-            <wp:docPr id="1649" name="Picture 1649"/>
-            <wp:cNvGraphicFramePr/>
+          <wp:inline distT="0" distB="0" distL="0" distR="0" wp14:anchorId="0A16822F" wp14:editId="5997DBEC">
+            <wp:extent cx="5384800" cy="3703320"/>
+            <wp:effectExtent l="0" t="0" r="6350" b="0"/>
+            <wp:docPr id="10" name="Content Placeholder 9">
+              <a:extLst xmlns:a="http://schemas.openxmlformats.org/drawingml/2006/main">
+                <a:ext uri="{FF2B5EF4-FFF2-40B4-BE49-F238E27FC236}">
+                  <a16:creationId xmlns:a16="http://schemas.microsoft.com/office/drawing/2014/main" id="{E5C67BE5-97FD-25B5-81CE-9268447BC01E}"/>
+                </a:ext>
+              </a:extLst>
+            </wp:docPr>
+            <wp:cNvGraphicFramePr>
+              <a:graphicFrameLocks xmlns:a="http://schemas.openxmlformats.org/drawingml/2006/main" noGrp="1" noChangeAspect="1"/>
+            </wp:cNvGraphicFramePr>
             <a:graphic xmlns:a="http://schemas.openxmlformats.org/drawingml/2006/main">
               <a:graphicData uri="http://schemas.openxmlformats.org/drawingml/2006/picture">
                 <pic:pic xmlns:pic="http://schemas.openxmlformats.org/drawingml/2006/picture">
                   <pic:nvPicPr>
-                    <pic:cNvPr id="1649" name="Picture 1649"/>
-                    <pic:cNvPicPr/>
+                    <pic:cNvPr id="10" name="Content Placeholder 9">
+                      <a:extLst>
+                        <a:ext uri="{FF2B5EF4-FFF2-40B4-BE49-F238E27FC236}">
+                          <a16:creationId xmlns:a16="http://schemas.microsoft.com/office/drawing/2014/main" id="{E5C67BE5-97FD-25B5-81CE-9268447BC01E}"/>
+                        </a:ext>
+                      </a:extLst>
+                    </pic:cNvPr>
+                    <pic:cNvPicPr>
+                      <a:picLocks noGrp="1" noChangeAspect="1"/>
+                    </pic:cNvPicPr>
                   </pic:nvPicPr>
                   <pic:blipFill>
                     <a:blip r:embed="rId17"/>
@@ -6377,7 +6406,7 @@
                   <pic:spPr>
                     <a:xfrm>
                       <a:off x="0" y="0"/>
-                      <a:ext cx="5732145" cy="3376295"/>
+                      <a:ext cx="5386831" cy="3704717"/>
                     </a:xfrm>
                     <a:prstGeom prst="rect">
                       <a:avLst/>
@@ -6389,9 +6418,6 @@
           </wp:inline>
         </w:drawing>
       </w:r>
-      <w:r>
-        <w:t xml:space="preserve"> </w:t>
-      </w:r>
     </w:p>
     <w:p>
       <w:pPr>
@@ -6408,14 +6434,9 @@
         <w:spacing w:after="271"/>
         <w:ind w:left="706" w:hanging="721"/>
       </w:pPr>
-      <w:bookmarkStart w:id="32" w:name="_Toc120355802"/>
       <w:r>
         <w:lastRenderedPageBreak/>
-        <w:t>Look for a formula</w:t>
-      </w:r>
-      <w:bookmarkEnd w:id="32"/>
-      <w:r>
-        <w:t xml:space="preserve"> </w:t>
+        <w:t>Login</w:t>
       </w:r>
     </w:p>
     <w:p>
@@ -6425,21 +6446,34 @@
         <w:jc w:val="right"/>
       </w:pPr>
       <w:r>
-        <w:rPr>
-          <w:noProof/>
-        </w:rPr>
         <w:drawing>
-          <wp:inline distT="0" distB="0" distL="0" distR="0" wp14:anchorId="05FDDF53" wp14:editId="776D1A1D">
-            <wp:extent cx="5732145" cy="3131820"/>
-            <wp:effectExtent l="0" t="0" r="0" b="0"/>
-            <wp:docPr id="1677" name="Picture 1677"/>
-            <wp:cNvGraphicFramePr/>
+          <wp:inline distT="0" distB="0" distL="0" distR="0" wp14:anchorId="58FFA87D" wp14:editId="4CCA8081">
+            <wp:extent cx="5884333" cy="3996055"/>
+            <wp:effectExtent l="0" t="0" r="2540" b="4445"/>
+            <wp:docPr id="5" name="Content Placeholder 4">
+              <a:extLst xmlns:a="http://schemas.openxmlformats.org/drawingml/2006/main">
+                <a:ext uri="{FF2B5EF4-FFF2-40B4-BE49-F238E27FC236}">
+                  <a16:creationId xmlns:a16="http://schemas.microsoft.com/office/drawing/2014/main" id="{EA7DA5BE-55CA-DE9D-2EA5-E106ADB0BBF1}"/>
+                </a:ext>
+              </a:extLst>
+            </wp:docPr>
+            <wp:cNvGraphicFramePr>
+              <a:graphicFrameLocks xmlns:a="http://schemas.openxmlformats.org/drawingml/2006/main" noGrp="1" noChangeAspect="1"/>
+            </wp:cNvGraphicFramePr>
             <a:graphic xmlns:a="http://schemas.openxmlformats.org/drawingml/2006/main">
               <a:graphicData uri="http://schemas.openxmlformats.org/drawingml/2006/picture">
                 <pic:pic xmlns:pic="http://schemas.openxmlformats.org/drawingml/2006/picture">
                   <pic:nvPicPr>
-                    <pic:cNvPr id="1677" name="Picture 1677"/>
-                    <pic:cNvPicPr/>
+                    <pic:cNvPr id="5" name="Content Placeholder 4">
+                      <a:extLst>
+                        <a:ext uri="{FF2B5EF4-FFF2-40B4-BE49-F238E27FC236}">
+                          <a16:creationId xmlns:a16="http://schemas.microsoft.com/office/drawing/2014/main" id="{EA7DA5BE-55CA-DE9D-2EA5-E106ADB0BBF1}"/>
+                        </a:ext>
+                      </a:extLst>
+                    </pic:cNvPr>
+                    <pic:cNvPicPr>
+                      <a:picLocks noGrp="1" noChangeAspect="1"/>
+                    </pic:cNvPicPr>
                   </pic:nvPicPr>
                   <pic:blipFill>
                     <a:blip r:embed="rId18"/>
@@ -6450,7 +6484,7 @@
                   <pic:spPr>
                     <a:xfrm>
                       <a:off x="0" y="0"/>
-                      <a:ext cx="5732145" cy="3131820"/>
+                      <a:ext cx="5888706" cy="3999025"/>
                     </a:xfrm>
                     <a:prstGeom prst="rect">
                       <a:avLst/>
@@ -6468,69 +6502,66 @@
     </w:p>
     <w:p>
       <w:pPr>
-        <w:spacing w:after="387"/>
-        <w:ind w:left="-5"/>
-      </w:pPr>
-      <w:r>
-        <w:t xml:space="preserve">When you choose the first option, it asks the subject you want to search the formula for. </w:t>
-      </w:r>
-    </w:p>
-    <w:p>
-      <w:pPr>
-        <w:spacing w:line="358" w:lineRule="auto"/>
-        <w:ind w:left="-5" w:right="1430"/>
-      </w:pPr>
-      <w:r>
-        <w:t xml:space="preserve">Let’s say you chose </w:t>
-      </w:r>
-      <w:proofErr w:type="spellStart"/>
-      <w:r>
-        <w:t>maths</w:t>
-      </w:r>
-      <w:proofErr w:type="spellEnd"/>
-      <w:r>
-        <w:t xml:space="preserve"> by pressing 2, then you are asked for the formula you are searching for which you can enter through keyboard without worrying about case </w:t>
-      </w:r>
-      <w:proofErr w:type="spellStart"/>
-      <w:r>
-        <w:t>senstitivity</w:t>
-      </w:r>
-      <w:proofErr w:type="spellEnd"/>
-      <w:r>
-        <w:t xml:space="preserve"> but underscore should be written in the places where there was space.  </w:t>
-      </w:r>
-    </w:p>
-    <w:p>
-      <w:pPr>
-        <w:spacing w:line="362" w:lineRule="auto"/>
-        <w:ind w:left="-5" w:right="1188"/>
-      </w:pPr>
-      <w:r>
-        <w:t xml:space="preserve">If the formula is found successfully the formula is displayed. Then it ask the user if they want to return to the home page. </w:t>
-      </w:r>
-    </w:p>
-    <w:p>
-      <w:pPr>
-        <w:spacing w:after="300" w:line="259" w:lineRule="auto"/>
-        <w:ind w:left="-1" w:right="1363"/>
-        <w:jc w:val="right"/>
-      </w:pPr>
-      <w:r>
-        <w:rPr>
-          <w:noProof/>
-        </w:rPr>
+        <w:spacing w:line="357" w:lineRule="auto"/>
+        <w:ind w:left="-5" w:right="1444"/>
+      </w:pPr>
+      <w:r>
+        <w:t xml:space="preserve">When you </w:t>
+      </w:r>
+      <w:r>
+        <w:t>select</w:t>
+      </w:r>
+      <w:r>
+        <w:t xml:space="preserve"> </w:t>
+      </w:r>
+      <w:r>
+        <w:t>login option, the application redirects to a new window where user is required to enter its type, username and password in order to login and access the features of the application.</w:t>
+      </w:r>
+    </w:p>
+    <w:p>
+      <w:r>
+        <w:br w:type="page"/>
+      </w:r>
+    </w:p>
+    <w:p>
+      <w:pPr>
+        <w:pStyle w:val="Heading4"/>
+      </w:pPr>
+      <w:r>
+        <w:lastRenderedPageBreak/>
+        <w:t>Admin Mode</w:t>
+      </w:r>
+    </w:p>
+    <w:p>
+      <w:r>
         <w:drawing>
-          <wp:inline distT="0" distB="0" distL="0" distR="0" wp14:anchorId="2F8FB5C2" wp14:editId="373CAA9E">
-            <wp:extent cx="5732145" cy="2684780"/>
-            <wp:effectExtent l="0" t="0" r="0" b="0"/>
-            <wp:docPr id="1679" name="Picture 1679"/>
-            <wp:cNvGraphicFramePr/>
+          <wp:inline distT="0" distB="0" distL="0" distR="0" wp14:anchorId="4665CD82" wp14:editId="4D2B34DB">
+            <wp:extent cx="5588000" cy="3119755"/>
+            <wp:effectExtent l="0" t="0" r="0" b="4445"/>
+            <wp:docPr id="2" name="Content Placeholder 4">
+              <a:extLst xmlns:a="http://schemas.openxmlformats.org/drawingml/2006/main">
+                <a:ext uri="{FF2B5EF4-FFF2-40B4-BE49-F238E27FC236}">
+                  <a16:creationId xmlns:a16="http://schemas.microsoft.com/office/drawing/2014/main" id="{DE63632B-5356-3893-F241-A2CA6D11FEE5}"/>
+                </a:ext>
+              </a:extLst>
+            </wp:docPr>
+            <wp:cNvGraphicFramePr>
+              <a:graphicFrameLocks xmlns:a="http://schemas.openxmlformats.org/drawingml/2006/main" noGrp="1" noChangeAspect="1"/>
+            </wp:cNvGraphicFramePr>
             <a:graphic xmlns:a="http://schemas.openxmlformats.org/drawingml/2006/main">
               <a:graphicData uri="http://schemas.openxmlformats.org/drawingml/2006/picture">
                 <pic:pic xmlns:pic="http://schemas.openxmlformats.org/drawingml/2006/picture">
                   <pic:nvPicPr>
-                    <pic:cNvPr id="1679" name="Picture 1679"/>
-                    <pic:cNvPicPr/>
+                    <pic:cNvPr id="5" name="Content Placeholder 4">
+                      <a:extLst>
+                        <a:ext uri="{FF2B5EF4-FFF2-40B4-BE49-F238E27FC236}">
+                          <a16:creationId xmlns:a16="http://schemas.microsoft.com/office/drawing/2014/main" id="{DE63632B-5356-3893-F241-A2CA6D11FEE5}"/>
+                        </a:ext>
+                      </a:extLst>
+                    </pic:cNvPr>
+                    <pic:cNvPicPr>
+                      <a:picLocks noGrp="1" noChangeAspect="1"/>
+                    </pic:cNvPicPr>
                   </pic:nvPicPr>
                   <pic:blipFill>
                     <a:blip r:embed="rId19"/>
@@ -6541,7 +6572,7 @@
                   <pic:spPr>
                     <a:xfrm>
                       <a:off x="0" y="0"/>
-                      <a:ext cx="5732145" cy="2684780"/>
+                      <a:ext cx="5590003" cy="3120873"/>
                     </a:xfrm>
                     <a:prstGeom prst="rect">
                       <a:avLst/>
@@ -6559,62 +6590,391 @@
     </w:p>
     <w:p>
       <w:pPr>
-        <w:ind w:left="-5"/>
-      </w:pPr>
-      <w:r>
-        <w:t xml:space="preserve">If the formula is not found, then it asks user to add the formula if they want to, to our database. </w:t>
-      </w:r>
-    </w:p>
-    <w:p>
-      <w:pPr>
-        <w:pStyle w:val="Heading3"/>
-        <w:spacing w:after="270"/>
-        <w:ind w:left="706" w:hanging="721"/>
-      </w:pPr>
-      <w:bookmarkStart w:id="33" w:name="_Toc120355803"/>
-      <w:r>
-        <w:lastRenderedPageBreak/>
-        <w:t>View Formula sorted by Subjects</w:t>
-      </w:r>
-      <w:bookmarkEnd w:id="33"/>
+        <w:spacing w:line="357" w:lineRule="auto"/>
+        <w:ind w:left="-5" w:right="1444"/>
+      </w:pPr>
+      <w:r>
+        <w:t xml:space="preserve">If the </w:t>
+      </w:r>
+      <w:r>
+        <w:t xml:space="preserve">user </w:t>
+      </w:r>
+      <w:r>
+        <w:t xml:space="preserve">selects </w:t>
+      </w:r>
+      <w:r>
+        <w:t>A</w:t>
+      </w:r>
+      <w:r>
+        <w:t xml:space="preserve">dmin </w:t>
+      </w:r>
+      <w:r>
+        <w:t>M</w:t>
+      </w:r>
+      <w:r>
+        <w:t xml:space="preserve">ode and enters the correct credentials for admin </w:t>
+      </w:r>
+      <w:r>
+        <w:t>then</w:t>
+      </w:r>
+      <w:r>
+        <w:t xml:space="preserve"> the application is redirected to Admin window where</w:t>
+      </w:r>
       <w:r>
         <w:t xml:space="preserve"> </w:t>
       </w:r>
-    </w:p>
-    <w:p>
-      <w:pPr>
-        <w:spacing w:after="462"/>
-        <w:ind w:left="-5"/>
-      </w:pPr>
-      <w:r>
-        <w:t xml:space="preserve">This option is used to display formula sorted according to the subjects. </w:t>
-      </w:r>
-    </w:p>
-    <w:p>
-      <w:pPr>
-        <w:spacing w:after="420" w:line="259" w:lineRule="auto"/>
-        <w:ind w:left="-1" w:right="1724"/>
-        <w:jc w:val="right"/>
-      </w:pPr>
+      <w:r>
+        <w:t>Admin</w:t>
+      </w:r>
+      <w:r>
+        <w:t xml:space="preserve"> </w:t>
+      </w:r>
+      <w:r>
+        <w:t>can manage the users</w:t>
+      </w:r>
+      <w:r>
+        <w:t xml:space="preserve">. </w:t>
+      </w:r>
+    </w:p>
+    <w:p>
+      <w:pPr>
+        <w:pStyle w:val="Heading5"/>
+      </w:pPr>
+      <w:r>
+        <w:t>Register a User</w:t>
+      </w:r>
+    </w:p>
+    <w:p>
       <w:r>
         <w:rPr>
           <w:noProof/>
         </w:rPr>
         <w:drawing>
-          <wp:inline distT="0" distB="0" distL="0" distR="0" wp14:anchorId="2D6A52C1" wp14:editId="62F58A68">
-            <wp:extent cx="5501640" cy="2468880"/>
-            <wp:effectExtent l="0" t="0" r="0" b="0"/>
-            <wp:docPr id="1705" name="Picture 1705"/>
-            <wp:cNvGraphicFramePr/>
+          <wp:inline distT="0" distB="0" distL="0" distR="0" wp14:anchorId="34DF8702" wp14:editId="4808D0D4">
+            <wp:extent cx="5588000" cy="3063875"/>
+            <wp:effectExtent l="0" t="0" r="0" b="3175"/>
+            <wp:docPr id="3" name="Picture 3"/>
+            <wp:cNvGraphicFramePr>
+              <a:graphicFrameLocks xmlns:a="http://schemas.openxmlformats.org/drawingml/2006/main" noChangeAspect="1"/>
+            </wp:cNvGraphicFramePr>
             <a:graphic xmlns:a="http://schemas.openxmlformats.org/drawingml/2006/main">
               <a:graphicData uri="http://schemas.openxmlformats.org/drawingml/2006/picture">
                 <pic:pic xmlns:pic="http://schemas.openxmlformats.org/drawingml/2006/picture">
                   <pic:nvPicPr>
-                    <pic:cNvPr id="1705" name="Picture 1705"/>
-                    <pic:cNvPicPr/>
+                    <pic:cNvPr id="0" name="Picture 1"/>
+                    <pic:cNvPicPr>
+                      <a:picLocks noChangeAspect="1" noChangeArrowheads="1"/>
+                    </pic:cNvPicPr>
                   </pic:nvPicPr>
                   <pic:blipFill>
-                    <a:blip r:embed="rId20"/>
+                    <a:blip r:embed="rId20" cstate="print">
+                      <a:extLst>
+                        <a:ext uri="{28A0092B-C50C-407E-A947-70E740481C1C}">
+                          <a14:useLocalDpi xmlns:a14="http://schemas.microsoft.com/office/drawing/2010/main" val="0"/>
+                        </a:ext>
+                      </a:extLst>
+                    </a:blip>
+                    <a:srcRect/>
+                    <a:stretch>
+                      <a:fillRect/>
+                    </a:stretch>
+                  </pic:blipFill>
+                  <pic:spPr bwMode="auto">
+                    <a:xfrm>
+                      <a:off x="0" y="0"/>
+                      <a:ext cx="5591363" cy="3065719"/>
+                    </a:xfrm>
+                    <a:prstGeom prst="rect">
+                      <a:avLst/>
+                    </a:prstGeom>
+                    <a:noFill/>
+                    <a:ln>
+                      <a:noFill/>
+                    </a:ln>
+                  </pic:spPr>
+                </pic:pic>
+              </a:graphicData>
+            </a:graphic>
+          </wp:inline>
+        </w:drawing>
+      </w:r>
+    </w:p>
+    <w:p>
+      <w:pPr>
+        <w:spacing w:line="357" w:lineRule="auto"/>
+        <w:ind w:left="-5" w:right="1444"/>
+      </w:pPr>
+      <w:r>
+        <w:t xml:space="preserve">In </w:t>
+      </w:r>
+      <w:r>
+        <w:t>R</w:t>
+      </w:r>
+      <w:r>
+        <w:t xml:space="preserve">egister a </w:t>
+      </w:r>
+      <w:r>
+        <w:t>U</w:t>
+      </w:r>
+      <w:r>
+        <w:t xml:space="preserve">ser section, the admin can add a new user to the database. </w:t>
+      </w:r>
+    </w:p>
+    <w:p>
+      <w:pPr>
+        <w:pStyle w:val="Heading5"/>
+      </w:pPr>
+      <w:r>
+        <w:lastRenderedPageBreak/>
+        <w:t>Delete a User</w:t>
+      </w:r>
+    </w:p>
+    <w:p>
+      <w:r>
+        <w:rPr>
+          <w:noProof/>
+        </w:rPr>
+        <w:drawing>
+          <wp:inline distT="0" distB="0" distL="0" distR="0" wp14:anchorId="78042663" wp14:editId="3581E937">
+            <wp:extent cx="5630333" cy="3058795"/>
+            <wp:effectExtent l="0" t="0" r="8890" b="8255"/>
+            <wp:docPr id="4" name="Picture 4"/>
+            <wp:cNvGraphicFramePr>
+              <a:graphicFrameLocks xmlns:a="http://schemas.openxmlformats.org/drawingml/2006/main" noChangeAspect="1"/>
+            </wp:cNvGraphicFramePr>
+            <a:graphic xmlns:a="http://schemas.openxmlformats.org/drawingml/2006/main">
+              <a:graphicData uri="http://schemas.openxmlformats.org/drawingml/2006/picture">
+                <pic:pic xmlns:pic="http://schemas.openxmlformats.org/drawingml/2006/picture">
+                  <pic:nvPicPr>
+                    <pic:cNvPr id="0" name="Picture 3"/>
+                    <pic:cNvPicPr>
+                      <a:picLocks noChangeAspect="1" noChangeArrowheads="1"/>
+                    </pic:cNvPicPr>
+                  </pic:nvPicPr>
+                  <pic:blipFill>
+                    <a:blip r:embed="rId21" cstate="print">
+                      <a:extLst>
+                        <a:ext uri="{28A0092B-C50C-407E-A947-70E740481C1C}">
+                          <a14:useLocalDpi xmlns:a14="http://schemas.microsoft.com/office/drawing/2010/main" val="0"/>
+                        </a:ext>
+                      </a:extLst>
+                    </a:blip>
+                    <a:srcRect/>
+                    <a:stretch>
+                      <a:fillRect/>
+                    </a:stretch>
+                  </pic:blipFill>
+                  <pic:spPr bwMode="auto">
+                    <a:xfrm>
+                      <a:off x="0" y="0"/>
+                      <a:ext cx="5633862" cy="3060712"/>
+                    </a:xfrm>
+                    <a:prstGeom prst="rect">
+                      <a:avLst/>
+                    </a:prstGeom>
+                    <a:noFill/>
+                    <a:ln>
+                      <a:noFill/>
+                    </a:ln>
+                  </pic:spPr>
+                </pic:pic>
+              </a:graphicData>
+            </a:graphic>
+          </wp:inline>
+        </w:drawing>
+      </w:r>
+    </w:p>
+    <w:p>
+      <w:pPr>
+        <w:spacing w:line="357" w:lineRule="auto"/>
+        <w:ind w:left="-5" w:right="1444"/>
+      </w:pPr>
+      <w:r>
+        <w:t xml:space="preserve">In </w:t>
+      </w:r>
+      <w:r>
+        <w:t>Delete</w:t>
+      </w:r>
+      <w:r>
+        <w:t xml:space="preserve"> a </w:t>
+      </w:r>
+      <w:r>
+        <w:t>U</w:t>
+      </w:r>
+      <w:r>
+        <w:t xml:space="preserve">ser section, the admin can </w:t>
+      </w:r>
+      <w:r>
+        <w:t>remove</w:t>
+      </w:r>
+      <w:r>
+        <w:t xml:space="preserve"> a user </w:t>
+      </w:r>
+      <w:r>
+        <w:t>from</w:t>
+      </w:r>
+      <w:r>
+        <w:t xml:space="preserve"> the database</w:t>
+      </w:r>
+      <w:r>
+        <w:t xml:space="preserve"> by entering the required username</w:t>
+      </w:r>
+      <w:r>
+        <w:t xml:space="preserve">. </w:t>
+      </w:r>
+    </w:p>
+    <w:p>
+      <w:pPr>
+        <w:pStyle w:val="Heading5"/>
+      </w:pPr>
+      <w:r>
+        <w:t>View Users</w:t>
+      </w:r>
+    </w:p>
+    <w:p>
+      <w:r>
+        <w:rPr>
+          <w:noProof/>
+        </w:rPr>
+        <w:drawing>
+          <wp:inline distT="0" distB="0" distL="0" distR="0" wp14:anchorId="724F1386" wp14:editId="7EC24A8B">
+            <wp:extent cx="5520267" cy="3065145"/>
+            <wp:effectExtent l="0" t="0" r="4445" b="1905"/>
+            <wp:docPr id="6" name="Picture 6"/>
+            <wp:cNvGraphicFramePr>
+              <a:graphicFrameLocks xmlns:a="http://schemas.openxmlformats.org/drawingml/2006/main" noChangeAspect="1"/>
+            </wp:cNvGraphicFramePr>
+            <a:graphic xmlns:a="http://schemas.openxmlformats.org/drawingml/2006/main">
+              <a:graphicData uri="http://schemas.openxmlformats.org/drawingml/2006/picture">
+                <pic:pic xmlns:pic="http://schemas.openxmlformats.org/drawingml/2006/picture">
+                  <pic:nvPicPr>
+                    <pic:cNvPr id="0" name="Picture 5"/>
+                    <pic:cNvPicPr>
+                      <a:picLocks noChangeAspect="1" noChangeArrowheads="1"/>
+                    </pic:cNvPicPr>
+                  </pic:nvPicPr>
+                  <pic:blipFill>
+                    <a:blip r:embed="rId22" cstate="print">
+                      <a:extLst>
+                        <a:ext uri="{28A0092B-C50C-407E-A947-70E740481C1C}">
+                          <a14:useLocalDpi xmlns:a14="http://schemas.microsoft.com/office/drawing/2010/main" val="0"/>
+                        </a:ext>
+                      </a:extLst>
+                    </a:blip>
+                    <a:srcRect/>
+                    <a:stretch>
+                      <a:fillRect/>
+                    </a:stretch>
+                  </pic:blipFill>
+                  <pic:spPr bwMode="auto">
+                    <a:xfrm>
+                      <a:off x="0" y="0"/>
+                      <a:ext cx="5523540" cy="3066962"/>
+                    </a:xfrm>
+                    <a:prstGeom prst="rect">
+                      <a:avLst/>
+                    </a:prstGeom>
+                    <a:noFill/>
+                    <a:ln>
+                      <a:noFill/>
+                    </a:ln>
+                  </pic:spPr>
+                </pic:pic>
+              </a:graphicData>
+            </a:graphic>
+          </wp:inline>
+        </w:drawing>
+      </w:r>
+    </w:p>
+    <w:p>
+      <w:pPr>
+        <w:spacing w:line="357" w:lineRule="auto"/>
+        <w:ind w:left="-5" w:right="1444"/>
+      </w:pPr>
+      <w:r>
+        <w:t xml:space="preserve">In </w:t>
+      </w:r>
+      <w:r>
+        <w:t>View</w:t>
+      </w:r>
+      <w:r>
+        <w:t xml:space="preserve"> </w:t>
+      </w:r>
+      <w:r>
+        <w:t>U</w:t>
+      </w:r>
+      <w:r>
+        <w:t>ser</w:t>
+      </w:r>
+      <w:r>
+        <w:t>s</w:t>
+      </w:r>
+      <w:r>
+        <w:t xml:space="preserve"> section, the admin can </w:t>
+      </w:r>
+      <w:r>
+        <w:t>view the list of usernames</w:t>
+      </w:r>
+      <w:r>
+        <w:t xml:space="preserve"> </w:t>
+      </w:r>
+      <w:r>
+        <w:t xml:space="preserve">stored in </w:t>
+      </w:r>
+      <w:r>
+        <w:t>the database</w:t>
+      </w:r>
+      <w:r>
+        <w:t>.</w:t>
+      </w:r>
+    </w:p>
+    <w:p>
+      <w:r>
+        <w:br w:type="page"/>
+      </w:r>
+    </w:p>
+    <w:p>
+      <w:pPr>
+        <w:pStyle w:val="Heading4"/>
+      </w:pPr>
+      <w:r>
+        <w:lastRenderedPageBreak/>
+        <w:t>User mode</w:t>
+      </w:r>
+    </w:p>
+    <w:p>
+      <w:r>
+        <w:drawing>
+          <wp:inline distT="0" distB="0" distL="0" distR="0" wp14:anchorId="03596843" wp14:editId="3E0B40EE">
+            <wp:extent cx="5562600" cy="3051175"/>
+            <wp:effectExtent l="0" t="0" r="0" b="0"/>
+            <wp:docPr id="8" name="Content Placeholder 4">
+              <a:extLst xmlns:a="http://schemas.openxmlformats.org/drawingml/2006/main">
+                <a:ext uri="{FF2B5EF4-FFF2-40B4-BE49-F238E27FC236}">
+                  <a16:creationId xmlns:a16="http://schemas.microsoft.com/office/drawing/2014/main" id="{79EFE04B-0E94-845A-F545-841949E5646A}"/>
+                </a:ext>
+              </a:extLst>
+            </wp:docPr>
+            <wp:cNvGraphicFramePr>
+              <a:graphicFrameLocks xmlns:a="http://schemas.openxmlformats.org/drawingml/2006/main" noGrp="1" noChangeAspect="1"/>
+            </wp:cNvGraphicFramePr>
+            <a:graphic xmlns:a="http://schemas.openxmlformats.org/drawingml/2006/main">
+              <a:graphicData uri="http://schemas.openxmlformats.org/drawingml/2006/picture">
+                <pic:pic xmlns:pic="http://schemas.openxmlformats.org/drawingml/2006/picture">
+                  <pic:nvPicPr>
+                    <pic:cNvPr id="5" name="Content Placeholder 4">
+                      <a:extLst>
+                        <a:ext uri="{FF2B5EF4-FFF2-40B4-BE49-F238E27FC236}">
+                          <a16:creationId xmlns:a16="http://schemas.microsoft.com/office/drawing/2014/main" id="{79EFE04B-0E94-845A-F545-841949E5646A}"/>
+                        </a:ext>
+                      </a:extLst>
+                    </pic:cNvPr>
+                    <pic:cNvPicPr>
+                      <a:picLocks noGrp="1" noChangeAspect="1"/>
+                    </pic:cNvPicPr>
+                  </pic:nvPicPr>
+                  <pic:blipFill>
+                    <a:blip r:embed="rId23"/>
                     <a:stretch>
                       <a:fillRect/>
                     </a:stretch>
@@ -6622,7 +6982,7 @@
                   <pic:spPr>
                     <a:xfrm>
                       <a:off x="0" y="0"/>
-                      <a:ext cx="5501640" cy="2468880"/>
+                      <a:ext cx="5567191" cy="3053693"/>
                     </a:xfrm>
                     <a:prstGeom prst="rect">
                       <a:avLst/>
@@ -6634,52 +6994,378 @@
           </wp:inline>
         </w:drawing>
       </w:r>
+    </w:p>
+    <w:p>
+      <w:pPr>
+        <w:spacing w:line="357" w:lineRule="auto"/>
+        <w:ind w:left="-5" w:right="1444"/>
+      </w:pPr>
       <w:r>
         <w:t xml:space="preserve"> </w:t>
       </w:r>
-    </w:p>
-    <w:p>
-      <w:pPr>
-        <w:spacing w:after="458"/>
+      <w:r>
+        <w:t xml:space="preserve">If the user </w:t>
+      </w:r>
+      <w:r>
+        <w:t>selects</w:t>
+      </w:r>
+      <w:r>
+        <w:t xml:space="preserve"> </w:t>
+      </w:r>
+      <w:r>
+        <w:t>User M</w:t>
+      </w:r>
+      <w:r>
+        <w:t xml:space="preserve">ode and enters the correct credentials for </w:t>
+      </w:r>
+      <w:r>
+        <w:t>user</w:t>
+      </w:r>
+      <w:r>
+        <w:t xml:space="preserve"> then the application is redirected to </w:t>
+      </w:r>
+      <w:r>
+        <w:t>User</w:t>
+      </w:r>
+      <w:r>
+        <w:t xml:space="preserve"> window where </w:t>
+      </w:r>
+      <w:r>
+        <w:t>user</w:t>
+      </w:r>
+      <w:r>
+        <w:t xml:space="preserve"> can </w:t>
+      </w:r>
+      <w:r>
+        <w:t>view formulas</w:t>
+      </w:r>
+      <w:r>
+        <w:t xml:space="preserve">. </w:t>
+      </w:r>
+    </w:p>
+    <w:p>
+      <w:pPr>
         <w:ind w:left="-5"/>
       </w:pPr>
-      <w:r>
-        <w:t xml:space="preserve">Say, if you choose </w:t>
-      </w:r>
-      <w:proofErr w:type="spellStart"/>
-      <w:r>
-        <w:t>maths</w:t>
-      </w:r>
-      <w:proofErr w:type="spellEnd"/>
-      <w:r>
-        <w:t xml:space="preserve"> the output is displayed as shown below: </w:t>
-      </w:r>
-    </w:p>
-    <w:p>
-      <w:pPr>
-        <w:spacing w:after="420" w:line="259" w:lineRule="auto"/>
-        <w:ind w:left="-1" w:right="1363"/>
-        <w:jc w:val="right"/>
-      </w:pPr>
+    </w:p>
+    <w:p>
+      <w:pPr>
+        <w:pStyle w:val="Heading5"/>
+      </w:pPr>
+      <w:r>
+        <w:t>Viewing formula by title</w:t>
+      </w:r>
+    </w:p>
+    <w:p>
       <w:r>
         <w:rPr>
           <w:noProof/>
         </w:rPr>
         <w:drawing>
-          <wp:inline distT="0" distB="0" distL="0" distR="0" wp14:anchorId="00CB9EE3" wp14:editId="1E9B1B8C">
-            <wp:extent cx="5732145" cy="2908935"/>
-            <wp:effectExtent l="0" t="0" r="0" b="0"/>
-            <wp:docPr id="1707" name="Picture 1707"/>
-            <wp:cNvGraphicFramePr/>
+          <wp:inline distT="0" distB="0" distL="0" distR="0" wp14:anchorId="0B750487" wp14:editId="3114D496">
+            <wp:extent cx="5655733" cy="3051810"/>
+            <wp:effectExtent l="0" t="0" r="2540" b="0"/>
+            <wp:docPr id="9" name="Picture 9"/>
+            <wp:cNvGraphicFramePr>
+              <a:graphicFrameLocks xmlns:a="http://schemas.openxmlformats.org/drawingml/2006/main" noChangeAspect="1"/>
+            </wp:cNvGraphicFramePr>
             <a:graphic xmlns:a="http://schemas.openxmlformats.org/drawingml/2006/main">
               <a:graphicData uri="http://schemas.openxmlformats.org/drawingml/2006/picture">
                 <pic:pic xmlns:pic="http://schemas.openxmlformats.org/drawingml/2006/picture">
                   <pic:nvPicPr>
-                    <pic:cNvPr id="1707" name="Picture 1707"/>
-                    <pic:cNvPicPr/>
+                    <pic:cNvPr id="0" name="Picture 12"/>
+                    <pic:cNvPicPr>
+                      <a:picLocks noChangeAspect="1" noChangeArrowheads="1"/>
+                    </pic:cNvPicPr>
                   </pic:nvPicPr>
                   <pic:blipFill>
-                    <a:blip r:embed="rId21"/>
+                    <a:blip r:embed="rId24" cstate="print">
+                      <a:extLst>
+                        <a:ext uri="{28A0092B-C50C-407E-A947-70E740481C1C}">
+                          <a14:useLocalDpi xmlns:a14="http://schemas.microsoft.com/office/drawing/2010/main" val="0"/>
+                        </a:ext>
+                      </a:extLst>
+                    </a:blip>
+                    <a:srcRect/>
+                    <a:stretch>
+                      <a:fillRect/>
+                    </a:stretch>
+                  </pic:blipFill>
+                  <pic:spPr bwMode="auto">
+                    <a:xfrm>
+                      <a:off x="0" y="0"/>
+                      <a:ext cx="5658015" cy="3053041"/>
+                    </a:xfrm>
+                    <a:prstGeom prst="rect">
+                      <a:avLst/>
+                    </a:prstGeom>
+                    <a:noFill/>
+                    <a:ln>
+                      <a:noFill/>
+                    </a:ln>
+                  </pic:spPr>
+                </pic:pic>
+              </a:graphicData>
+            </a:graphic>
+          </wp:inline>
+        </w:drawing>
+      </w:r>
+    </w:p>
+    <w:p/>
+    <w:p>
+      <w:pPr>
+        <w:spacing w:after="363" w:line="259" w:lineRule="auto"/>
+        <w:jc w:val="left"/>
+      </w:pPr>
+      <w:r>
+        <w:lastRenderedPageBreak/>
+        <w:t xml:space="preserve"> </w:t>
+      </w:r>
+      <w:r>
+        <w:rPr>
+          <w:noProof/>
+        </w:rPr>
+        <w:drawing>
+          <wp:inline distT="0" distB="0" distL="0" distR="0" wp14:anchorId="1440522C" wp14:editId="4A6815F6">
+            <wp:extent cx="5681133" cy="3051810"/>
+            <wp:effectExtent l="0" t="0" r="0" b="0"/>
+            <wp:docPr id="11" name="Picture 11"/>
+            <wp:cNvGraphicFramePr>
+              <a:graphicFrameLocks xmlns:a="http://schemas.openxmlformats.org/drawingml/2006/main" noChangeAspect="1"/>
+            </wp:cNvGraphicFramePr>
+            <a:graphic xmlns:a="http://schemas.openxmlformats.org/drawingml/2006/main">
+              <a:graphicData uri="http://schemas.openxmlformats.org/drawingml/2006/picture">
+                <pic:pic xmlns:pic="http://schemas.openxmlformats.org/drawingml/2006/picture">
+                  <pic:nvPicPr>
+                    <pic:cNvPr id="0" name="Picture 14"/>
+                    <pic:cNvPicPr>
+                      <a:picLocks noChangeAspect="1" noChangeArrowheads="1"/>
+                    </pic:cNvPicPr>
+                  </pic:nvPicPr>
+                  <pic:blipFill>
+                    <a:blip r:embed="rId25" cstate="print">
+                      <a:extLst>
+                        <a:ext uri="{28A0092B-C50C-407E-A947-70E740481C1C}">
+                          <a14:useLocalDpi xmlns:a14="http://schemas.microsoft.com/office/drawing/2010/main" val="0"/>
+                        </a:ext>
+                      </a:extLst>
+                    </a:blip>
+                    <a:srcRect/>
+                    <a:stretch>
+                      <a:fillRect/>
+                    </a:stretch>
+                  </pic:blipFill>
+                  <pic:spPr bwMode="auto">
+                    <a:xfrm>
+                      <a:off x="0" y="0"/>
+                      <a:ext cx="5682359" cy="3052469"/>
+                    </a:xfrm>
+                    <a:prstGeom prst="rect">
+                      <a:avLst/>
+                    </a:prstGeom>
+                    <a:noFill/>
+                    <a:ln>
+                      <a:noFill/>
+                    </a:ln>
+                  </pic:spPr>
+                </pic:pic>
+              </a:graphicData>
+            </a:graphic>
+          </wp:inline>
+        </w:drawing>
+      </w:r>
+    </w:p>
+    <w:p>
+      <w:pPr>
+        <w:spacing w:line="357" w:lineRule="auto"/>
+        <w:ind w:left="-5" w:right="1444"/>
+      </w:pPr>
+      <w:r>
+        <w:t xml:space="preserve">From Combo box </w:t>
+      </w:r>
+      <w:r>
+        <w:t xml:space="preserve">the </w:t>
+      </w:r>
+      <w:r>
+        <w:t>user</w:t>
+      </w:r>
+      <w:r>
+        <w:t xml:space="preserve"> can</w:t>
+      </w:r>
+      <w:r>
+        <w:t xml:space="preserve"> select the subject and title of the formula respectively as per their wish</w:t>
+      </w:r>
+      <w:r>
+        <w:t>.</w:t>
+      </w:r>
+    </w:p>
+    <w:p/>
+    <w:p>
+      <w:pPr>
+        <w:pStyle w:val="Heading5"/>
+      </w:pPr>
+      <w:r>
+        <w:t>View formula by subject</w:t>
+      </w:r>
+    </w:p>
+    <w:p/>
+    <w:p/>
+    <w:p>
+      <w:r>
+        <w:t>PHOOTOTOTOOT</w:t>
+      </w:r>
+    </w:p>
+    <w:p/>
+    <w:p>
+      <w:pPr>
+        <w:spacing w:line="357" w:lineRule="auto"/>
+        <w:ind w:left="-5" w:right="1444"/>
+      </w:pPr>
+      <w:r>
+        <w:t xml:space="preserve">By clicking the Push Button of required subject, the user is redirected to a new window where all the formulas of the selected subject are displayed. </w:t>
+      </w:r>
+    </w:p>
+    <w:p>
+      <w:pPr>
+        <w:pStyle w:val="Heading4"/>
+      </w:pPr>
+      <w:r>
+        <w:t>Guest Mode</w:t>
+      </w:r>
+    </w:p>
+    <w:p>
+      <w:r>
+        <w:rPr>
+          <w:noProof/>
+        </w:rPr>
+        <w:lastRenderedPageBreak/>
+        <w:drawing>
+          <wp:inline distT="0" distB="0" distL="0" distR="0" wp14:anchorId="630769FB" wp14:editId="6D2102CC">
+            <wp:extent cx="5273040" cy="2594610"/>
+            <wp:effectExtent l="0" t="0" r="3810" b="0"/>
+            <wp:docPr id="12" name="Picture 12"/>
+            <wp:cNvGraphicFramePr>
+              <a:graphicFrameLocks xmlns:a="http://schemas.openxmlformats.org/drawingml/2006/main" noChangeAspect="1"/>
+            </wp:cNvGraphicFramePr>
+            <a:graphic xmlns:a="http://schemas.openxmlformats.org/drawingml/2006/main">
+              <a:graphicData uri="http://schemas.openxmlformats.org/drawingml/2006/picture">
+                <pic:pic xmlns:pic="http://schemas.openxmlformats.org/drawingml/2006/picture">
+                  <pic:nvPicPr>
+                    <pic:cNvPr id="0" name="Picture 16"/>
+                    <pic:cNvPicPr>
+                      <a:picLocks noChangeAspect="1" noChangeArrowheads="1"/>
+                    </pic:cNvPicPr>
+                  </pic:nvPicPr>
+                  <pic:blipFill>
+                    <a:blip r:embed="rId26" cstate="print">
+                      <a:extLst>
+                        <a:ext uri="{28A0092B-C50C-407E-A947-70E740481C1C}">
+                          <a14:useLocalDpi xmlns:a14="http://schemas.microsoft.com/office/drawing/2010/main" val="0"/>
+                        </a:ext>
+                      </a:extLst>
+                    </a:blip>
+                    <a:srcRect/>
+                    <a:stretch>
+                      <a:fillRect/>
+                    </a:stretch>
+                  </pic:blipFill>
+                  <pic:spPr bwMode="auto">
+                    <a:xfrm>
+                      <a:off x="0" y="0"/>
+                      <a:ext cx="5273040" cy="2594610"/>
+                    </a:xfrm>
+                    <a:prstGeom prst="rect">
+                      <a:avLst/>
+                    </a:prstGeom>
+                    <a:noFill/>
+                    <a:ln>
+                      <a:noFill/>
+                    </a:ln>
+                  </pic:spPr>
+                </pic:pic>
+              </a:graphicData>
+            </a:graphic>
+          </wp:inline>
+        </w:drawing>
+      </w:r>
+    </w:p>
+    <w:p>
+      <w:pPr>
+        <w:spacing w:line="357" w:lineRule="auto"/>
+        <w:ind w:left="-5" w:right="1444"/>
+      </w:pPr>
+      <w:r>
+        <w:t xml:space="preserve">If the user </w:t>
+      </w:r>
+      <w:r>
+        <w:t>selects</w:t>
+      </w:r>
+      <w:r>
+        <w:t xml:space="preserve"> </w:t>
+      </w:r>
+      <w:r>
+        <w:t>Guest</w:t>
+      </w:r>
+      <w:r>
+        <w:t xml:space="preserve"> Mode and </w:t>
+      </w:r>
+      <w:r>
+        <w:t xml:space="preserve">logs in </w:t>
+      </w:r>
+      <w:r>
+        <w:t xml:space="preserve">then the application is redirected to </w:t>
+      </w:r>
+      <w:r>
+        <w:t xml:space="preserve">Guest </w:t>
+      </w:r>
+      <w:r>
+        <w:t xml:space="preserve">window where user can </w:t>
+      </w:r>
+      <w:r>
+        <w:t xml:space="preserve">get a preview of limited </w:t>
+      </w:r>
+      <w:r>
+        <w:t>formulas.</w:t>
+      </w:r>
+    </w:p>
+    <w:p>
+      <w:pPr>
+        <w:spacing w:after="292" w:line="259" w:lineRule="auto"/>
+        <w:ind w:left="-1" w:right="1363"/>
+        <w:jc w:val="right"/>
+      </w:pPr>
+      <w:r>
+        <w:drawing>
+          <wp:inline distT="0" distB="0" distL="0" distR="0" wp14:anchorId="65654D11" wp14:editId="2F094876">
+            <wp:extent cx="5273040" cy="2587625"/>
+            <wp:effectExtent l="0" t="0" r="3810" b="3175"/>
+            <wp:docPr id="13" name="Content Placeholder 4">
+              <a:extLst xmlns:a="http://schemas.openxmlformats.org/drawingml/2006/main">
+                <a:ext uri="{FF2B5EF4-FFF2-40B4-BE49-F238E27FC236}">
+                  <a16:creationId xmlns:a16="http://schemas.microsoft.com/office/drawing/2014/main" id="{939237ED-AC81-9B14-D85A-81D17E716BE4}"/>
+                </a:ext>
+              </a:extLst>
+            </wp:docPr>
+            <wp:cNvGraphicFramePr>
+              <a:graphicFrameLocks xmlns:a="http://schemas.openxmlformats.org/drawingml/2006/main" noGrp="1" noChangeAspect="1"/>
+            </wp:cNvGraphicFramePr>
+            <a:graphic xmlns:a="http://schemas.openxmlformats.org/drawingml/2006/main">
+              <a:graphicData uri="http://schemas.openxmlformats.org/drawingml/2006/picture">
+                <pic:pic xmlns:pic="http://schemas.openxmlformats.org/drawingml/2006/picture">
+                  <pic:nvPicPr>
+                    <pic:cNvPr id="5" name="Content Placeholder 4">
+                      <a:extLst>
+                        <a:ext uri="{FF2B5EF4-FFF2-40B4-BE49-F238E27FC236}">
+                          <a16:creationId xmlns:a16="http://schemas.microsoft.com/office/drawing/2014/main" id="{939237ED-AC81-9B14-D85A-81D17E716BE4}"/>
+                        </a:ext>
+                      </a:extLst>
+                    </pic:cNvPr>
+                    <pic:cNvPicPr>
+                      <a:picLocks noGrp="1" noChangeAspect="1"/>
+                    </pic:cNvPicPr>
+                  </pic:nvPicPr>
+                  <pic:blipFill>
+                    <a:blip r:embed="rId27"/>
                     <a:stretch>
                       <a:fillRect/>
                     </a:stretch>
@@ -6687,7 +7373,7 @@
                   <pic:spPr>
                     <a:xfrm>
                       <a:off x="0" y="0"/>
-                      <a:ext cx="5732145" cy="2908935"/>
+                      <a:ext cx="5273040" cy="2587625"/>
                     </a:xfrm>
                     <a:prstGeom prst="rect">
                       <a:avLst/>
@@ -6699,40 +7385,10 @@
           </wp:inline>
         </w:drawing>
       </w:r>
-      <w:r>
-        <w:t xml:space="preserve"> </w:t>
-      </w:r>
-    </w:p>
-    <w:p>
-      <w:pPr>
-        <w:spacing w:after="363" w:line="259" w:lineRule="auto"/>
-        <w:jc w:val="left"/>
-      </w:pPr>
-      <w:r>
-        <w:t xml:space="preserve"> </w:t>
-      </w:r>
-    </w:p>
-    <w:p>
-      <w:pPr>
-        <w:pStyle w:val="Heading3"/>
-        <w:spacing w:after="270"/>
-        <w:ind w:left="706" w:hanging="721"/>
-      </w:pPr>
-      <w:bookmarkStart w:id="34" w:name="_Toc120355804"/>
-      <w:r>
-        <w:t>List all Formulas</w:t>
-      </w:r>
-      <w:bookmarkEnd w:id="34"/>
-      <w:r>
-        <w:t xml:space="preserve"> </w:t>
-      </w:r>
-    </w:p>
-    <w:p>
-      <w:pPr>
-        <w:ind w:left="-5"/>
-      </w:pPr>
-      <w:r>
-        <w:t xml:space="preserve">This option can be used to display all the formula in the database to the console. </w:t>
+    </w:p>
+    <w:p>
+      <w:r>
+        <w:br w:type="page"/>
       </w:r>
     </w:p>
     <w:p>
@@ -6741,316 +7397,6 @@
         <w:ind w:left="-1" w:right="1363"/>
         <w:jc w:val="right"/>
       </w:pPr>
-      <w:r>
-        <w:rPr>
-          <w:noProof/>
-        </w:rPr>
-        <w:lastRenderedPageBreak/>
-        <w:drawing>
-          <wp:inline distT="0" distB="0" distL="0" distR="0" wp14:anchorId="3F7C7C5D" wp14:editId="25BBCB19">
-            <wp:extent cx="5732145" cy="4024630"/>
-            <wp:effectExtent l="0" t="0" r="0" b="0"/>
-            <wp:docPr id="1730" name="Picture 1730"/>
-            <wp:cNvGraphicFramePr/>
-            <a:graphic xmlns:a="http://schemas.openxmlformats.org/drawingml/2006/main">
-              <a:graphicData uri="http://schemas.openxmlformats.org/drawingml/2006/picture">
-                <pic:pic xmlns:pic="http://schemas.openxmlformats.org/drawingml/2006/picture">
-                  <pic:nvPicPr>
-                    <pic:cNvPr id="1730" name="Picture 1730"/>
-                    <pic:cNvPicPr/>
-                  </pic:nvPicPr>
-                  <pic:blipFill>
-                    <a:blip r:embed="rId22"/>
-                    <a:stretch>
-                      <a:fillRect/>
-                    </a:stretch>
-                  </pic:blipFill>
-                  <pic:spPr>
-                    <a:xfrm>
-                      <a:off x="0" y="0"/>
-                      <a:ext cx="5732145" cy="4024630"/>
-                    </a:xfrm>
-                    <a:prstGeom prst="rect">
-                      <a:avLst/>
-                    </a:prstGeom>
-                  </pic:spPr>
-                </pic:pic>
-              </a:graphicData>
-            </a:graphic>
-          </wp:inline>
-        </w:drawing>
-      </w:r>
-      <w:r>
-        <w:t xml:space="preserve"> </w:t>
-      </w:r>
-    </w:p>
-    <w:p>
-      <w:pPr>
-        <w:spacing w:after="300" w:line="259" w:lineRule="auto"/>
-        <w:ind w:left="-1" w:right="1363"/>
-        <w:jc w:val="right"/>
-      </w:pPr>
-      <w:r>
-        <w:rPr>
-          <w:noProof/>
-        </w:rPr>
-        <w:drawing>
-          <wp:inline distT="0" distB="0" distL="0" distR="0" wp14:anchorId="306B4F02" wp14:editId="1FC2B9CC">
-            <wp:extent cx="5736336" cy="2569464"/>
-            <wp:effectExtent l="0" t="0" r="0" b="0"/>
-            <wp:docPr id="15717" name="Picture 15717"/>
-            <wp:cNvGraphicFramePr/>
-            <a:graphic xmlns:a="http://schemas.openxmlformats.org/drawingml/2006/main">
-              <a:graphicData uri="http://schemas.openxmlformats.org/drawingml/2006/picture">
-                <pic:pic xmlns:pic="http://schemas.openxmlformats.org/drawingml/2006/picture">
-                  <pic:nvPicPr>
-                    <pic:cNvPr id="15717" name="Picture 15717"/>
-                    <pic:cNvPicPr/>
-                  </pic:nvPicPr>
-                  <pic:blipFill>
-                    <a:blip r:embed="rId23"/>
-                    <a:stretch>
-                      <a:fillRect/>
-                    </a:stretch>
-                  </pic:blipFill>
-                  <pic:spPr>
-                    <a:xfrm>
-                      <a:off x="0" y="0"/>
-                      <a:ext cx="5736336" cy="2569464"/>
-                    </a:xfrm>
-                    <a:prstGeom prst="rect">
-                      <a:avLst/>
-                    </a:prstGeom>
-                  </pic:spPr>
-                </pic:pic>
-              </a:graphicData>
-            </a:graphic>
-          </wp:inline>
-        </w:drawing>
-      </w:r>
-      <w:r>
-        <w:t xml:space="preserve"> </w:t>
-      </w:r>
-    </w:p>
-    <w:p>
-      <w:pPr>
-        <w:spacing w:after="351" w:line="259" w:lineRule="auto"/>
-        <w:jc w:val="left"/>
-      </w:pPr>
-      <w:r>
-        <w:t xml:space="preserve"> </w:t>
-      </w:r>
-    </w:p>
-    <w:p>
-      <w:pPr>
-        <w:pStyle w:val="Heading3"/>
-        <w:spacing w:after="270"/>
-        <w:ind w:left="706" w:hanging="721"/>
-      </w:pPr>
-      <w:bookmarkStart w:id="35" w:name="_Toc120355805"/>
-      <w:r>
-        <w:t>Add a new Formula</w:t>
-      </w:r>
-      <w:bookmarkEnd w:id="35"/>
-      <w:r>
-        <w:t xml:space="preserve"> </w:t>
-      </w:r>
-    </w:p>
-    <w:p>
-      <w:pPr>
-        <w:spacing w:line="352" w:lineRule="auto"/>
-        <w:ind w:left="-5" w:right="692"/>
-      </w:pPr>
-      <w:r>
-        <w:t xml:space="preserve">This option can be used to add a new formula to the database. First you have to select the subject you want to add the formula to. </w:t>
-      </w:r>
-    </w:p>
-    <w:p>
-      <w:pPr>
-        <w:spacing w:after="408" w:line="259" w:lineRule="auto"/>
-        <w:ind w:left="-1" w:right="1363"/>
-        <w:jc w:val="right"/>
-      </w:pPr>
-      <w:r>
-        <w:rPr>
-          <w:noProof/>
-        </w:rPr>
-        <w:lastRenderedPageBreak/>
-        <w:drawing>
-          <wp:inline distT="0" distB="0" distL="0" distR="0" wp14:anchorId="0C5E982F" wp14:editId="24010B15">
-            <wp:extent cx="5732145" cy="2399665"/>
-            <wp:effectExtent l="0" t="0" r="0" b="0"/>
-            <wp:docPr id="1754" name="Picture 1754"/>
-            <wp:cNvGraphicFramePr/>
-            <a:graphic xmlns:a="http://schemas.openxmlformats.org/drawingml/2006/main">
-              <a:graphicData uri="http://schemas.openxmlformats.org/drawingml/2006/picture">
-                <pic:pic xmlns:pic="http://schemas.openxmlformats.org/drawingml/2006/picture">
-                  <pic:nvPicPr>
-                    <pic:cNvPr id="1754" name="Picture 1754"/>
-                    <pic:cNvPicPr/>
-                  </pic:nvPicPr>
-                  <pic:blipFill>
-                    <a:blip r:embed="rId24"/>
-                    <a:stretch>
-                      <a:fillRect/>
-                    </a:stretch>
-                  </pic:blipFill>
-                  <pic:spPr>
-                    <a:xfrm>
-                      <a:off x="0" y="0"/>
-                      <a:ext cx="5732145" cy="2399665"/>
-                    </a:xfrm>
-                    <a:prstGeom prst="rect">
-                      <a:avLst/>
-                    </a:prstGeom>
-                  </pic:spPr>
-                </pic:pic>
-              </a:graphicData>
-            </a:graphic>
-          </wp:inline>
-        </w:drawing>
-      </w:r>
-      <w:r>
-        <w:t xml:space="preserve"> </w:t>
-      </w:r>
-    </w:p>
-    <w:p>
-      <w:pPr>
-        <w:spacing w:after="420" w:line="259" w:lineRule="auto"/>
-        <w:ind w:left="1752"/>
-        <w:jc w:val="left"/>
-      </w:pPr>
-      <w:r>
-        <w:rPr>
-          <w:noProof/>
-        </w:rPr>
-        <w:drawing>
-          <wp:inline distT="0" distB="0" distL="0" distR="0" wp14:anchorId="5712ED75" wp14:editId="0C2C90A0">
-            <wp:extent cx="3505200" cy="662940"/>
-            <wp:effectExtent l="0" t="0" r="0" b="0"/>
-            <wp:docPr id="1756" name="Picture 1756"/>
-            <wp:cNvGraphicFramePr/>
-            <a:graphic xmlns:a="http://schemas.openxmlformats.org/drawingml/2006/main">
-              <a:graphicData uri="http://schemas.openxmlformats.org/drawingml/2006/picture">
-                <pic:pic xmlns:pic="http://schemas.openxmlformats.org/drawingml/2006/picture">
-                  <pic:nvPicPr>
-                    <pic:cNvPr id="1756" name="Picture 1756"/>
-                    <pic:cNvPicPr/>
-                  </pic:nvPicPr>
-                  <pic:blipFill>
-                    <a:blip r:embed="rId25"/>
-                    <a:stretch>
-                      <a:fillRect/>
-                    </a:stretch>
-                  </pic:blipFill>
-                  <pic:spPr>
-                    <a:xfrm>
-                      <a:off x="0" y="0"/>
-                      <a:ext cx="3505200" cy="662940"/>
-                    </a:xfrm>
-                    <a:prstGeom prst="rect">
-                      <a:avLst/>
-                    </a:prstGeom>
-                  </pic:spPr>
-                </pic:pic>
-              </a:graphicData>
-            </a:graphic>
-          </wp:inline>
-        </w:drawing>
-      </w:r>
-      <w:r>
-        <w:t xml:space="preserve"> </w:t>
-      </w:r>
-    </w:p>
-    <w:p>
-      <w:pPr>
-        <w:spacing w:after="354"/>
-        <w:ind w:left="-5"/>
-      </w:pPr>
-      <w:r>
-        <w:t xml:space="preserve">Then you can add the formula that you want to the concerned subject. </w:t>
-      </w:r>
-    </w:p>
-    <w:p>
-      <w:pPr>
-        <w:spacing w:after="348" w:line="259" w:lineRule="auto"/>
-        <w:jc w:val="left"/>
-      </w:pPr>
-      <w:r>
-        <w:t xml:space="preserve"> </w:t>
-      </w:r>
-    </w:p>
-    <w:p>
-      <w:pPr>
-        <w:spacing w:after="360" w:line="259" w:lineRule="auto"/>
-        <w:jc w:val="left"/>
-      </w:pPr>
-      <w:r>
-        <w:t xml:space="preserve"> </w:t>
-      </w:r>
-    </w:p>
-    <w:p>
-      <w:pPr>
-        <w:spacing w:after="348" w:line="259" w:lineRule="auto"/>
-        <w:jc w:val="left"/>
-      </w:pPr>
-      <w:r>
-        <w:t xml:space="preserve"> </w:t>
-      </w:r>
-    </w:p>
-    <w:p>
-      <w:pPr>
-        <w:spacing w:after="360" w:line="259" w:lineRule="auto"/>
-        <w:jc w:val="left"/>
-      </w:pPr>
-      <w:r>
-        <w:t xml:space="preserve"> </w:t>
-      </w:r>
-    </w:p>
-    <w:p>
-      <w:pPr>
-        <w:spacing w:after="348" w:line="259" w:lineRule="auto"/>
-        <w:jc w:val="left"/>
-      </w:pPr>
-      <w:r>
-        <w:t xml:space="preserve"> </w:t>
-      </w:r>
-    </w:p>
-    <w:p>
-      <w:pPr>
-        <w:spacing w:after="360" w:line="259" w:lineRule="auto"/>
-        <w:jc w:val="left"/>
-      </w:pPr>
-      <w:r>
-        <w:t xml:space="preserve"> </w:t>
-      </w:r>
-    </w:p>
-    <w:p>
-      <w:pPr>
-        <w:spacing w:after="348" w:line="259" w:lineRule="auto"/>
-        <w:jc w:val="left"/>
-      </w:pPr>
-      <w:r>
-        <w:t xml:space="preserve"> </w:t>
-      </w:r>
-    </w:p>
-    <w:p>
-      <w:pPr>
-        <w:spacing w:after="360" w:line="259" w:lineRule="auto"/>
-        <w:jc w:val="left"/>
-      </w:pPr>
-      <w:r>
-        <w:t xml:space="preserve"> </w:t>
-      </w:r>
-    </w:p>
-    <w:p>
-      <w:pPr>
-        <w:spacing w:after="348" w:line="259" w:lineRule="auto"/>
-        <w:jc w:val="left"/>
-      </w:pPr>
-      <w:r>
-        <w:t xml:space="preserve"> </w:t>
-      </w:r>
     </w:p>
     <w:p>
       <w:pPr>
@@ -7067,12 +7413,11 @@
         <w:spacing w:after="352"/>
         <w:ind w:left="418" w:hanging="433"/>
       </w:pPr>
-      <w:bookmarkStart w:id="36" w:name="_Toc120355806"/>
-      <w:r>
-        <w:lastRenderedPageBreak/>
+      <w:bookmarkStart w:id="32" w:name="_Toc120355806"/>
+      <w:r>
         <w:t>CONCLUSION AND FUTURE ENHANCEMENT</w:t>
       </w:r>
-      <w:bookmarkEnd w:id="36"/>
+      <w:bookmarkEnd w:id="32"/>
       <w:r>
         <w:t xml:space="preserve"> </w:t>
       </w:r>
@@ -7080,21 +7425,23 @@
     <w:p>
       <w:pPr>
         <w:pStyle w:val="Heading2"/>
-        <w:ind w:left="562" w:hanging="577"/>
-      </w:pPr>
-      <w:bookmarkStart w:id="37" w:name="_Toc120355807"/>
+        <w:spacing w:after="219" w:line="358" w:lineRule="auto"/>
+        <w:ind w:left="0" w:right="1440" w:firstLine="0"/>
+        <w:jc w:val="both"/>
+      </w:pPr>
+      <w:bookmarkStart w:id="33" w:name="_Toc120355807"/>
       <w:r>
         <w:t>Conclusion</w:t>
       </w:r>
-      <w:bookmarkEnd w:id="37"/>
+      <w:bookmarkEnd w:id="33"/>
       <w:r>
         <w:t xml:space="preserve"> </w:t>
       </w:r>
     </w:p>
     <w:p>
       <w:pPr>
-        <w:spacing w:after="357" w:line="358" w:lineRule="auto"/>
-        <w:ind w:left="-5" w:right="1432"/>
+        <w:spacing w:line="357" w:lineRule="auto"/>
+        <w:ind w:left="-5" w:right="114"/>
       </w:pPr>
       <w:r>
         <w:t>Formula Encyclopedia</w:t>
@@ -7103,151 +7450,136 @@
         <w:t xml:space="preserve"> 2.0</w:t>
       </w:r>
       <w:r>
-        <w:t xml:space="preserve">, a console app developed by us as a project for the course of CT401, is a small project built within a limited time period. This program can be further brushed up to make it more user-friendly and more reliable with many more functionality.  </w:t>
+        <w:t xml:space="preserve">, a </w:t>
+      </w:r>
+      <w:r>
+        <w:t>GUI</w:t>
+      </w:r>
+      <w:r>
+        <w:t xml:space="preserve"> app developed by us as a project for the course of CT</w:t>
+      </w:r>
+      <w:r>
+        <w:t>5</w:t>
+      </w:r>
+      <w:r>
+        <w:t>01, is a small project built within a limited time period. This program can be further brushed up to make it more user-friendly and more reliable with many more functionalit</w:t>
+      </w:r>
+      <w:r>
+        <w:t>ies</w:t>
+      </w:r>
+      <w:r>
+        <w:t xml:space="preserve">.  </w:t>
       </w:r>
     </w:p>
     <w:p>
       <w:pPr>
         <w:pStyle w:val="Heading2"/>
-        <w:ind w:left="562" w:hanging="577"/>
-      </w:pPr>
-      <w:bookmarkStart w:id="38" w:name="_Toc120355808"/>
+        <w:ind w:left="562" w:right="114" w:hanging="577"/>
+      </w:pPr>
+      <w:bookmarkStart w:id="34" w:name="_Toc120355808"/>
       <w:r>
         <w:t>Limitations</w:t>
       </w:r>
-      <w:bookmarkEnd w:id="38"/>
+      <w:bookmarkEnd w:id="34"/>
       <w:r>
         <w:t xml:space="preserve"> </w:t>
       </w:r>
     </w:p>
     <w:p>
       <w:pPr>
-        <w:spacing w:after="22" w:line="357" w:lineRule="auto"/>
-        <w:ind w:left="731" w:right="1446"/>
-      </w:pPr>
-      <w:r>
-        <w:t xml:space="preserve">As we know, it is not possible to develop a program which can be 100% efficient and effective, so there are some drawbacks in our system and lack of some features due to time constraint which are listed as follows: </w:t>
-      </w:r>
-    </w:p>
-    <w:p>
-      <w:pPr>
+        <w:spacing w:line="357" w:lineRule="auto"/>
+        <w:ind w:left="-5" w:right="114"/>
+      </w:pPr>
+      <w:r>
+        <w:t>As we know, it is not possible to develop a program which can be 100% efficient and effective, so there are some drawbacks in our system and lack of some features due to time constraint which are listed as follows:</w:t>
+      </w:r>
+    </w:p>
+    <w:p>
+      <w:pPr>
+        <w:pStyle w:val="ListParagraph"/>
         <w:numPr>
           <w:ilvl w:val="0"/>
-          <w:numId w:val="5"/>
+          <w:numId w:val="21"/>
         </w:numPr>
-        <w:spacing w:after="4" w:line="363" w:lineRule="auto"/>
-        <w:ind w:hanging="361"/>
-      </w:pPr>
-      <w:r>
-        <w:t xml:space="preserve">Since we have used many special characters, while displaying it to the console sometimes it displays random binary characters. </w:t>
-      </w:r>
-    </w:p>
-    <w:p>
-      <w:pPr>
+        <w:spacing w:after="0" w:line="358" w:lineRule="auto"/>
+        <w:ind w:right="114"/>
+      </w:pPr>
+      <w:r>
+        <w:t xml:space="preserve">There may be some glitches during runtime.  </w:t>
+      </w:r>
+    </w:p>
+    <w:p>
+      <w:pPr>
+        <w:pStyle w:val="ListParagraph"/>
         <w:numPr>
           <w:ilvl w:val="0"/>
-          <w:numId w:val="5"/>
+          <w:numId w:val="21"/>
         </w:numPr>
-        <w:spacing w:after="87"/>
-        <w:ind w:hanging="361"/>
-      </w:pPr>
-      <w:r>
-        <w:t xml:space="preserve">There may be some glitches during runtime.  </w:t>
-      </w:r>
-    </w:p>
-    <w:p>
-      <w:pPr>
+        <w:spacing w:after="384" w:line="358" w:lineRule="auto"/>
+        <w:ind w:right="114"/>
+      </w:pPr>
+      <w:r>
+        <w:t xml:space="preserve">The formula </w:t>
+      </w:r>
+      <w:r>
+        <w:t xml:space="preserve">in our database </w:t>
+      </w:r>
+      <w:r>
+        <w:t>is limited.</w:t>
+      </w:r>
+    </w:p>
+    <w:p>
+      <w:pPr>
+        <w:pStyle w:val="ListParagraph"/>
         <w:numPr>
           <w:ilvl w:val="0"/>
-          <w:numId w:val="5"/>
+          <w:numId w:val="21"/>
         </w:numPr>
-        <w:spacing w:after="434"/>
-        <w:ind w:hanging="361"/>
-      </w:pPr>
-      <w:r>
-        <w:t xml:space="preserve">The keyword (formula) search is limited. </w:t>
+        <w:spacing w:after="384" w:line="358" w:lineRule="auto"/>
+        <w:ind w:right="114"/>
+      </w:pPr>
+      <w:r>
+        <w:t xml:space="preserve">The formula cannot be managed dynamically </w:t>
+      </w:r>
+      <w:r>
+        <w:t xml:space="preserve"> </w:t>
       </w:r>
     </w:p>
     <w:p>
       <w:pPr>
         <w:pStyle w:val="Heading2"/>
-        <w:ind w:left="562" w:hanging="577"/>
-      </w:pPr>
-      <w:bookmarkStart w:id="39" w:name="_Toc120355809"/>
+        <w:ind w:left="562" w:right="114" w:hanging="577"/>
+      </w:pPr>
+      <w:bookmarkStart w:id="35" w:name="_Toc120355809"/>
       <w:r>
         <w:t>Future Enhancement</w:t>
       </w:r>
-      <w:bookmarkEnd w:id="39"/>
+      <w:bookmarkEnd w:id="35"/>
       <w:r>
         <w:t xml:space="preserve"> </w:t>
       </w:r>
     </w:p>
     <w:p>
       <w:pPr>
+        <w:spacing w:line="357" w:lineRule="auto"/>
+        <w:ind w:left="-5" w:right="114"/>
+      </w:pPr>
+      <w:r>
+        <w:t>The formula database can be more diversified. Program can be made more memory efficient and faster. The aesthetics of the program can be improved by the use of external graphics libraries and modules.</w:t>
+      </w:r>
+    </w:p>
+    <w:p>
+      <w:pPr>
+        <w:tabs>
+          <w:tab w:val="left" w:pos="1800"/>
+        </w:tabs>
         <w:spacing w:after="246" w:line="357" w:lineRule="auto"/>
         <w:ind w:left="-5" w:right="1450"/>
       </w:pPr>
-      <w:r>
-        <w:t xml:space="preserve">The formula database can be more diversified. Program can be made more memory efficient and faster. The aesthetics of the program can be improved by the use of external graphics libraries and modules. </w:t>
-      </w:r>
-    </w:p>
-    <w:p>
-      <w:pPr>
-        <w:spacing w:after="348" w:line="259" w:lineRule="auto"/>
-        <w:jc w:val="left"/>
-      </w:pPr>
-      <w:r>
-        <w:t xml:space="preserve"> </w:t>
-      </w:r>
-    </w:p>
-    <w:p>
-      <w:pPr>
-        <w:spacing w:after="360" w:line="259" w:lineRule="auto"/>
-        <w:jc w:val="left"/>
-      </w:pPr>
-      <w:r>
-        <w:t xml:space="preserve"> </w:t>
-      </w:r>
-    </w:p>
-    <w:p>
-      <w:pPr>
-        <w:spacing w:after="348" w:line="259" w:lineRule="auto"/>
-        <w:jc w:val="left"/>
-      </w:pPr>
-      <w:r>
-        <w:t xml:space="preserve"> </w:t>
-      </w:r>
-    </w:p>
-    <w:p>
-      <w:pPr>
-        <w:spacing w:after="360" w:line="259" w:lineRule="auto"/>
-        <w:jc w:val="left"/>
-      </w:pPr>
-      <w:r>
-        <w:t xml:space="preserve"> </w:t>
-      </w:r>
-    </w:p>
-    <w:p>
-      <w:pPr>
-        <w:spacing w:after="348" w:line="259" w:lineRule="auto"/>
-        <w:jc w:val="left"/>
-      </w:pPr>
-      <w:r>
-        <w:t xml:space="preserve"> </w:t>
-      </w:r>
-    </w:p>
-    <w:p>
-      <w:pPr>
-        <w:spacing w:after="360" w:line="259" w:lineRule="auto"/>
-        <w:jc w:val="left"/>
-      </w:pPr>
-      <w:r>
-        <w:t xml:space="preserve"> </w:t>
-      </w:r>
-    </w:p>
-    <w:p>
-      <w:pPr>
-        <w:spacing w:after="348" w:line="259" w:lineRule="auto"/>
+    </w:p>
+    <w:p>
+      <w:pPr>
+        <w:spacing w:after="480" w:line="259" w:lineRule="auto"/>
         <w:jc w:val="left"/>
       </w:pPr>
       <w:r>
@@ -7263,128 +7595,15 @@
         <w:t xml:space="preserve"> </w:t>
       </w:r>
     </w:p>
-    <w:p>
-      <w:pPr>
-        <w:pStyle w:val="Heading1"/>
-        <w:numPr>
-          <w:ilvl w:val="0"/>
-          <w:numId w:val="0"/>
-        </w:numPr>
-        <w:ind w:left="-5"/>
-      </w:pPr>
-      <w:bookmarkStart w:id="40" w:name="_Toc120355810"/>
-      <w:r>
-        <w:lastRenderedPageBreak/>
-        <w:t>References</w:t>
-      </w:r>
-      <w:bookmarkEnd w:id="40"/>
-      <w:r>
-        <w:t xml:space="preserve"> </w:t>
-      </w:r>
-    </w:p>
-    <w:p>
-      <w:pPr>
-        <w:spacing w:after="546" w:line="259" w:lineRule="auto"/>
-        <w:jc w:val="left"/>
-      </w:pPr>
-      <w:r>
-        <w:rPr>
-          <w:sz w:val="22"/>
-        </w:rPr>
-        <w:t xml:space="preserve"> </w:t>
-      </w:r>
-    </w:p>
-    <w:p>
-      <w:pPr>
-        <w:numPr>
-          <w:ilvl w:val="0"/>
-          <w:numId w:val="6"/>
-        </w:numPr>
-        <w:spacing w:after="433" w:line="352" w:lineRule="auto"/>
-        <w:ind w:hanging="337"/>
-      </w:pPr>
-      <w:proofErr w:type="spellStart"/>
-      <w:r>
-        <w:t>Javatpoint</w:t>
-      </w:r>
-      <w:proofErr w:type="spellEnd"/>
-      <w:r>
-        <w:t>, "</w:t>
-      </w:r>
-      <w:proofErr w:type="spellStart"/>
-      <w:r>
-        <w:t>javaTpoint</w:t>
-      </w:r>
-      <w:proofErr w:type="spellEnd"/>
-      <w:r>
-        <w:t xml:space="preserve">," [Online]. Available: https://www.javatpoint.com/file-handlingin-c. </w:t>
-      </w:r>
-    </w:p>
-    <w:p>
-      <w:pPr>
-        <w:numPr>
-          <w:ilvl w:val="0"/>
-          <w:numId w:val="6"/>
-        </w:numPr>
-        <w:spacing w:after="522"/>
-        <w:ind w:hanging="337"/>
-      </w:pPr>
-      <w:r>
-        <w:t xml:space="preserve">S. Engineering, "Wikipedia," [Online]. Available: https://bit.ly/3ilNwSK. </w:t>
-      </w:r>
-    </w:p>
-    <w:p>
-      <w:pPr>
-        <w:numPr>
-          <w:ilvl w:val="0"/>
-          <w:numId w:val="6"/>
-        </w:numPr>
-        <w:spacing w:after="534"/>
-        <w:ind w:hanging="337"/>
-      </w:pPr>
-      <w:r>
-        <w:t xml:space="preserve">S. Patni, "Geeks For Geeks," [Online]. Available: https://bit.ly/3rPrLOg. </w:t>
-      </w:r>
-    </w:p>
-    <w:p>
-      <w:pPr>
-        <w:numPr>
-          <w:ilvl w:val="0"/>
-          <w:numId w:val="6"/>
-        </w:numPr>
-        <w:spacing w:after="510"/>
-        <w:ind w:hanging="337"/>
-      </w:pPr>
-      <w:r>
-        <w:t xml:space="preserve">P. UNIVERSITY, "YouTube," [Online]. Available: https://youtu.be/wp0vr6OkW8Y. </w:t>
-      </w:r>
-    </w:p>
-    <w:p>
-      <w:pPr>
-        <w:spacing w:after="480" w:line="259" w:lineRule="auto"/>
-        <w:jc w:val="left"/>
-      </w:pPr>
-      <w:r>
-        <w:t xml:space="preserve"> </w:t>
-      </w:r>
-    </w:p>
-    <w:p>
-      <w:pPr>
-        <w:spacing w:after="0" w:line="259" w:lineRule="auto"/>
-        <w:jc w:val="left"/>
-      </w:pPr>
-      <w:r>
-        <w:t xml:space="preserve"> </w:t>
-      </w:r>
-    </w:p>
     <w:sectPr>
-      <w:footerReference w:type="even" r:id="rId26"/>
-      <w:footerReference w:type="default" r:id="rId27"/>
-      <w:footerReference w:type="first" r:id="rId28"/>
+      <w:footerReference w:type="even" r:id="rId28"/>
+      <w:footerReference w:type="default" r:id="rId29"/>
+      <w:footerReference w:type="first" r:id="rId30"/>
       <w:pgSz w:w="11904" w:h="16836"/>
-      <w:pgMar w:top="1008" w:right="6" w:bottom="1437" w:left="1442" w:header="720" w:footer="729" w:gutter="0"/>
+      <w:pgMar w:top="1440" w:right="1440" w:bottom="1440" w:left="2160" w:header="720" w:footer="734" w:gutter="0"/>
       <w:pgNumType w:start="1"/>
       <w:cols w:space="720"/>
+      <w:docGrid w:linePitch="326"/>
     </w:sectPr>
   </w:body>
 </w:document>
@@ -7465,11 +7684,9 @@
     <w:r>
       <w:fldChar w:fldCharType="separate"/>
     </w:r>
-    <w:proofErr w:type="spellStart"/>
     <w:r>
       <w:t>i</w:t>
     </w:r>
-    <w:proofErr w:type="spellEnd"/>
     <w:r>
       <w:fldChar w:fldCharType="end"/>
     </w:r>
@@ -7506,11 +7723,9 @@
     <w:r>
       <w:fldChar w:fldCharType="separate"/>
     </w:r>
-    <w:proofErr w:type="spellStart"/>
     <w:r>
       <w:t>i</w:t>
     </w:r>
-    <w:proofErr w:type="spellEnd"/>
     <w:r>
       <w:fldChar w:fldCharType="end"/>
     </w:r>
@@ -7547,11 +7762,9 @@
     <w:r>
       <w:fldChar w:fldCharType="separate"/>
     </w:r>
-    <w:proofErr w:type="spellStart"/>
     <w:r>
       <w:t>i</w:t>
     </w:r>
-    <w:proofErr w:type="spellEnd"/>
     <w:r>
       <w:fldChar w:fldCharType="end"/>
     </w:r>
@@ -10493,7 +10706,7 @@
   <w:style w:type="paragraph" w:default="1" w:styleId="Normal">
     <w:name w:val="Normal"/>
     <w:qFormat/>
-    <w:rsid w:val="00EF301E"/>
+    <w:rsid w:val="00EC6ECD"/>
     <w:rPr>
       <w:rFonts w:ascii="Times New Roman" w:eastAsia="Times New Roman" w:hAnsi="Times New Roman" w:cs="Times New Roman"/>
       <w:color w:val="000000"/>
@@ -10738,7 +10951,6 @@
   <w:style w:type="character" w:default="1" w:styleId="DefaultParagraphFont">
     <w:name w:val="Default Paragraph Font"/>
     <w:uiPriority w:val="1"/>
-    <w:semiHidden/>
     <w:unhideWhenUsed/>
   </w:style>
   <w:style w:type="table" w:default="1" w:styleId="TableNormal">

</xml_diff>